<commit_message>
Fixed issue with sync and drive auto update
</commit_message>
<xml_diff>
--- a/public/documents/Hansard-Act.docx
+++ b/public/documents/Hansard-Act.docx
@@ -5,7 +5,6 @@
     <w:p>
       <w:pPr>
         <w:spacing w:line="240" w:lineRule="auto"/>
-        <w:jc w:val="center"/>
         <w:rPr>
           <w:rFonts w:ascii="Garamond" w:cs="Garamond" w:eastAsia="Garamond" w:hAnsi="Garamond"/>
           <w:b w:val="1"/>
@@ -25,47 +24,6 @@
     <w:p>
       <w:pPr>
         <w:spacing w:line="240" w:lineRule="auto"/>
-        <w:jc w:val="center"/>
-        <w:rPr>
-          <w:rFonts w:ascii="Garamond" w:cs="Garamond" w:eastAsia="Garamond" w:hAnsi="Garamond"/>
-          <w:b w:val="1"/>
-          <w:bCs w:val="1"/>
-          <w:i w:val="1"/>
-          <w:iCs w:val="1"/>
-          <w:sz w:val="40"/>
-          <w:szCs w:val="40"/>
-        </w:rPr>
-      </w:pPr>
-      <w:r>
-        <w:rPr>
-          <w:rtl w:val="0"/>
-        </w:rPr>
-      </w:r>
-    </w:p>
-    <w:p>
-      <w:pPr>
-        <w:spacing w:line="240" w:lineRule="auto"/>
-        <w:jc w:val="center"/>
-        <w:rPr>
-          <w:rFonts w:ascii="Garamond" w:cs="Garamond" w:eastAsia="Garamond" w:hAnsi="Garamond"/>
-          <w:b w:val="1"/>
-          <w:bCs w:val="1"/>
-          <w:i w:val="1"/>
-          <w:iCs w:val="1"/>
-          <w:sz w:val="40"/>
-          <w:szCs w:val="40"/>
-        </w:rPr>
-      </w:pPr>
-      <w:r>
-        <w:rPr>
-          <w:rtl w:val="0"/>
-        </w:rPr>
-      </w:r>
-    </w:p>
-    <w:p>
-      <w:pPr>
-        <w:spacing w:line="240" w:lineRule="auto"/>
-        <w:jc w:val="left"/>
         <w:rPr>
           <w:rFonts w:ascii="Garamond" w:cs="Garamond" w:eastAsia="Garamond" w:hAnsi="Garamond"/>
           <w:b w:val="1"/>
@@ -112,7 +70,7 @@
           <wp:inline distB="0" distT="0" distL="0" distR="0">
             <wp:extent cx="3339938" cy="3522590"/>
             <wp:effectExtent b="0" l="0" r="0" t="0"/>
-            <wp:docPr id="1" name="image1.png"/>
+            <wp:docPr id="2" name="image1.png"/>
             <a:graphic>
               <a:graphicData uri="http://schemas.openxmlformats.org/drawingml/2006/picture">
                 <pic:pic>
@@ -177,7 +135,6 @@
           <w:bCs w:val="1"/>
           <w:i w:val="1"/>
           <w:iCs w:val="1"/>
-          <w:strike w:val="1"/>
           <w:sz w:val="40"/>
           <w:szCs w:val="40"/>
         </w:rPr>
@@ -195,6 +152,21 @@
         </w:rPr>
         <w:t xml:space="preserve">THE REPUBLIC OF ICENIA</w:t>
       </w:r>
+    </w:p>
+    <w:p>
+      <w:pPr>
+        <w:spacing w:line="240" w:lineRule="auto"/>
+        <w:jc w:val="center"/>
+        <w:rPr>
+          <w:rFonts w:ascii="Garamond" w:cs="Garamond" w:eastAsia="Garamond" w:hAnsi="Garamond"/>
+          <w:b w:val="1"/>
+          <w:bCs w:val="1"/>
+          <w:i w:val="1"/>
+          <w:iCs w:val="1"/>
+          <w:sz w:val="40"/>
+          <w:szCs w:val="40"/>
+        </w:rPr>
+      </w:pPr>
       <w:r>
         <w:rPr>
           <w:rtl w:val="0"/>
@@ -204,7 +176,6 @@
     <w:p>
       <w:pPr>
         <w:spacing w:line="328" w:lineRule="auto"/>
-        <w:jc w:val="left"/>
         <w:rPr>
           <w:rFonts w:ascii="Times New Roman" w:cs="Times New Roman" w:eastAsia="Times New Roman" w:hAnsi="Times New Roman"/>
           <w:b w:val="1"/>
@@ -239,10 +210,29 @@
       </w:pPr>
       <w:r>
         <w:rPr>
+          <w:rtl w:val="0"/>
+        </w:rPr>
+      </w:r>
+    </w:p>
+    <w:p>
+      <w:pPr>
+        <w:spacing w:line="240" w:lineRule="auto"/>
+        <w:jc w:val="center"/>
+        <w:rPr>
+          <w:rFonts w:ascii="Garamond" w:cs="Garamond" w:eastAsia="Garamond" w:hAnsi="Garamond"/>
           <w:b w:val="1"/>
           <w:bCs w:val="1"/>
           <w:sz w:val="72"/>
           <w:szCs w:val="72"/>
+        </w:rPr>
+      </w:pPr>
+      <w:r>
+        <w:rPr>
+          <w:rFonts w:ascii="Garamond" w:cs="Garamond" w:eastAsia="Garamond" w:hAnsi="Garamond"/>
+          <w:b w:val="1"/>
+          <w:bCs w:val="1"/>
+          <w:sz w:val="72"/>
+          <w:szCs w:val="72"/>
           <w:rtl w:val="0"/>
         </w:rPr>
         <w:t xml:space="preserve">Hansard Act</w:t>
@@ -253,13 +243,30 @@
         <w:spacing w:line="240" w:lineRule="auto"/>
         <w:jc w:val="center"/>
         <w:rPr>
+          <w:b w:val="1"/>
+          <w:bCs w:val="1"/>
+          <w:sz w:val="72"/>
+          <w:szCs w:val="72"/>
+        </w:rPr>
+      </w:pPr>
+      <w:r>
+        <w:rPr>
+          <w:rtl w:val="0"/>
+        </w:rPr>
+      </w:r>
+    </w:p>
+    <w:p>
+      <w:pPr>
+        <w:spacing w:line="240" w:lineRule="auto"/>
+        <w:jc w:val="center"/>
+        <w:rPr>
           <w:rFonts w:ascii="Garamond" w:cs="Garamond" w:eastAsia="Garamond" w:hAnsi="Garamond"/>
           <w:b w:val="1"/>
           <w:bCs w:val="1"/>
           <w:i w:val="1"/>
           <w:iCs w:val="1"/>
-          <w:sz w:val="72"/>
-          <w:szCs w:val="72"/>
+          <w:sz w:val="20"/>
+          <w:szCs w:val="20"/>
         </w:rPr>
       </w:pPr>
       <w:r>
@@ -282,6 +289,50 @@
         <w:rPr>
           <w:rtl w:val="0"/>
         </w:rPr>
+      </w:r>
+    </w:p>
+    <w:p>
+      <w:pPr>
+        <w:jc w:val="center"/>
+        <w:rPr/>
+      </w:pPr>
+      <w:r>
+        <w:rPr>
+          <w:rtl w:val="0"/>
+        </w:rPr>
+      </w:r>
+    </w:p>
+    <w:p>
+      <w:pPr>
+        <w:jc w:val="center"/>
+        <w:rPr/>
+      </w:pPr>
+      <w:r>
+        <w:rPr>
+          <w:rtl w:val="0"/>
+        </w:rPr>
+      </w:r>
+    </w:p>
+    <w:p>
+      <w:pPr>
+        <w:jc w:val="center"/>
+        <w:rPr/>
+      </w:pPr>
+      <w:r>
+        <w:rPr>
+          <w:rtl w:val="0"/>
+        </w:rPr>
+      </w:r>
+    </w:p>
+    <w:p>
+      <w:pPr>
+        <w:jc w:val="center"/>
+        <w:rPr/>
+      </w:pPr>
+      <w:r>
+        <w:rPr>
+          <w:rtl w:val="0"/>
+        </w:rPr>
         <w:t xml:space="preserve">This document, last compiled by </w:t>
       </w:r>
       <w:r>
@@ -326,57 +377,9 @@
         </w:rPr>
         <w:t xml:space="preserve">.</w:t>
       </w:r>
-    </w:p>
-    <w:p>
-      <w:pPr>
-        <w:spacing w:line="240" w:lineRule="auto"/>
-        <w:jc w:val="center"/>
-        <w:rPr>
-          <w:rFonts w:ascii="Garamond" w:cs="Garamond" w:eastAsia="Garamond" w:hAnsi="Garamond"/>
-          <w:sz w:val="24"/>
-          <w:szCs w:val="24"/>
-        </w:rPr>
-      </w:pPr>
-      <w:r>
-        <w:rPr>
-          <w:rtl w:val="0"/>
-        </w:rPr>
-      </w:r>
-    </w:p>
-    <w:p>
-      <w:pPr>
-        <w:spacing w:line="240" w:lineRule="auto"/>
-        <w:jc w:val="center"/>
-        <w:rPr>
-          <w:rFonts w:ascii="Garamond" w:cs="Garamond" w:eastAsia="Garamond" w:hAnsi="Garamond"/>
-          <w:b w:val="1"/>
-          <w:bCs w:val="1"/>
-          <w:i w:val="1"/>
-          <w:iCs w:val="1"/>
-          <w:sz w:val="72"/>
-          <w:szCs w:val="72"/>
-        </w:rPr>
-      </w:pPr>
-      <w:r>
-        <w:rPr>
-          <w:rtl w:val="0"/>
-        </w:rPr>
-      </w:r>
-    </w:p>
-    <w:p>
-      <w:pPr>
-        <w:spacing w:line="240" w:lineRule="auto"/>
-        <w:jc w:val="center"/>
-        <w:rPr>
-          <w:rFonts w:ascii="Garamond" w:cs="Garamond" w:eastAsia="Garamond" w:hAnsi="Garamond"/>
-          <w:b w:val="1"/>
-          <w:bCs w:val="1"/>
-          <w:i w:val="1"/>
-          <w:iCs w:val="1"/>
-          <w:sz w:val="72"/>
-          <w:szCs w:val="72"/>
-        </w:rPr>
-      </w:pPr>
+      <w:r>
+        <w:br w:type="page"/>
+      </w:r>
       <w:r>
         <w:rPr>
           <w:rtl w:val="0"/>
@@ -389,30 +392,23 @@
         <w:jc w:val="center"/>
         <w:rPr/>
       </w:pPr>
-      <w:bookmarkStart w:colFirst="0" w:colLast="0" w:name="_heading=h.sdm51tl3nnkw" w:id="0"/>
+      <w:bookmarkStart w:colFirst="0" w:colLast="0" w:name="_heading=h.tzybxxcvsfh1" w:id="0"/>
       <w:bookmarkEnd w:id="0"/>
       <w:r>
-        <w:br w:type="page"/>
-      </w:r>
-      <w:r>
-        <w:rPr>
-          <w:rtl w:val="0"/>
-        </w:rPr>
-      </w:r>
-    </w:p>
-    <w:p>
-      <w:pPr>
-        <w:pStyle w:val="Title"/>
-        <w:jc w:val="center"/>
+        <w:rPr>
+          <w:rtl w:val="0"/>
+        </w:rPr>
+        <w:t xml:space="preserve">Hansard Act</w:t>
+      </w:r>
+    </w:p>
+    <w:p>
+      <w:pPr>
         <w:rPr/>
       </w:pPr>
-      <w:bookmarkStart w:colFirst="0" w:colLast="0" w:name="_heading=h.tzybxxcvsfh1" w:id="1"/>
-      <w:bookmarkEnd w:id="1"/>
-      <w:r>
-        <w:rPr>
-          <w:rtl w:val="0"/>
-        </w:rPr>
-        <w:t xml:space="preserve">Hansard Act</w:t>
+      <w:r>
+        <w:rPr>
+          <w:rtl w:val="0"/>
+        </w:rPr>
       </w:r>
     </w:p>
     <w:p>
@@ -423,6 +419,7 @@
         <w:rPr>
           <w:rtl w:val="0"/>
         </w:rPr>
+        <w:t xml:space="preserve">An Act to ensure the transparency and accountability of the Government and to create a clearer and more effective means of archiving the passage of laws.</w:t>
       </w:r>
     </w:p>
     <w:p>
@@ -433,17 +430,6 @@
         <w:rPr>
           <w:rtl w:val="0"/>
         </w:rPr>
-        <w:t xml:space="preserve">An Act to ensure the transparency and accountability of the Government and to create a clearer and more effective means of archiving the passage of laws.</w:t>
-      </w:r>
-    </w:p>
-    <w:p>
-      <w:pPr>
-        <w:rPr/>
-      </w:pPr>
-      <w:r>
-        <w:rPr>
-          <w:rtl w:val="0"/>
-        </w:rPr>
       </w:r>
     </w:p>
     <w:p>
@@ -454,7 +440,6 @@
         </w:numPr>
         <w:spacing w:after="240" w:lineRule="auto"/>
         <w:ind w:left="720" w:hanging="360"/>
-        <w:rPr/>
       </w:pPr>
       <w:r>
         <w:rPr>
@@ -471,7 +456,6 @@
         </w:numPr>
         <w:spacing w:after="240" w:lineRule="auto"/>
         <w:ind w:left="720" w:hanging="360"/>
-        <w:rPr/>
       </w:pPr>
       <w:r>
         <w:rPr>
@@ -488,7 +472,6 @@
         </w:numPr>
         <w:spacing w:after="240" w:lineRule="auto"/>
         <w:ind w:left="720" w:hanging="360"/>
-        <w:rPr/>
       </w:pPr>
       <w:r>
         <w:rPr>
@@ -504,7 +487,6 @@
         </w:numPr>
         <w:spacing w:after="240" w:lineRule="auto"/>
         <w:ind w:left="1440" w:hanging="360"/>
-        <w:rPr/>
       </w:pPr>
       <w:r>
         <w:rPr>
@@ -521,7 +503,6 @@
         </w:numPr>
         <w:spacing w:after="240" w:lineRule="auto"/>
         <w:ind w:left="1440" w:hanging="360"/>
-        <w:rPr/>
       </w:pPr>
       <w:r>
         <w:rPr>
@@ -538,7 +519,6 @@
         </w:numPr>
         <w:spacing w:after="240" w:lineRule="auto"/>
         <w:ind w:left="2160" w:hanging="360"/>
-        <w:rPr/>
       </w:pPr>
       <w:r>
         <w:rPr>
@@ -555,7 +535,6 @@
         </w:numPr>
         <w:spacing w:after="240" w:lineRule="auto"/>
         <w:ind w:left="2160" w:hanging="360"/>
-        <w:rPr/>
       </w:pPr>
       <w:r>
         <w:rPr>
@@ -572,7 +551,6 @@
         </w:numPr>
         <w:spacing w:after="240" w:lineRule="auto"/>
         <w:ind w:left="1440" w:hanging="360"/>
-        <w:rPr/>
       </w:pPr>
       <w:r>
         <w:rPr>
@@ -583,139 +561,47 @@
     </w:p>
     <w:p>
       <w:pPr>
-        <w:keepNext w:val="0"/>
-        <w:keepLines w:val="0"/>
-        <w:pageBreakBefore w:val="0"/>
-        <w:widowControl w:val="1"/>
         <w:numPr>
           <w:ilvl w:val="2"/>
           <w:numId w:val="1"/>
         </w:numPr>
-        <w:pBdr>
-          <w:top w:space="0" w:sz="0" w:val="nil"/>
-          <w:left w:space="0" w:sz="0" w:val="nil"/>
-          <w:bottom w:space="0" w:sz="0" w:val="nil"/>
-          <w:right w:space="0" w:sz="0" w:val="nil"/>
-          <w:between w:space="0" w:sz="0" w:val="nil"/>
-        </w:pBdr>
-        <w:shd w:fill="auto" w:val="clear"/>
-        <w:spacing w:after="240" w:before="0" w:line="276" w:lineRule="auto"/>
-        <w:ind w:left="2160" w:right="0" w:hanging="360"/>
-        <w:jc w:val="left"/>
-        <w:rPr>
-          <w:rFonts w:ascii="Arial" w:cs="Arial" w:eastAsia="Arial" w:hAnsi="Arial"/>
-          <w:i w:val="0"/>
-          <w:iCs w:val="0"/>
-          <w:smallCaps w:val="0"/>
-          <w:strike w:val="0"/>
-          <w:color w:val="000000"/>
-          <w:sz w:val="22"/>
-          <w:szCs w:val="22"/>
-          <w:u w:val="none"/>
-          <w:shd w:fill="auto" w:val="clear"/>
-          <w:vertAlign w:val="baseline"/>
-        </w:rPr>
-      </w:pPr>
-      <w:r>
-        <w:rPr>
-          <w:rFonts w:ascii="Arial" w:cs="Arial" w:eastAsia="Arial" w:hAnsi="Arial"/>
-          <w:b w:val="0"/>
-          <w:bCs w:val="0"/>
-          <w:i w:val="0"/>
-          <w:iCs w:val="0"/>
-          <w:smallCaps w:val="0"/>
-          <w:strike w:val="0"/>
-          <w:color w:val="000000"/>
-          <w:sz w:val="22"/>
-          <w:szCs w:val="22"/>
-          <w:u w:val="none"/>
-          <w:shd w:fill="auto" w:val="clear"/>
-          <w:vertAlign w:val="baseline"/>
+        <w:spacing w:after="240" w:lineRule="auto"/>
+        <w:ind w:left="2160" w:hanging="360"/>
+      </w:pPr>
+      <w:r>
+        <w:rPr>
           <w:rtl w:val="0"/>
         </w:rPr>
         <w:t xml:space="preserve">Permitted to make minor changes to laws to reflect their new status as laws, such as the changing of </w:t>
       </w:r>
       <w:r>
         <w:rPr>
-          <w:rFonts w:ascii="Arial" w:cs="Arial" w:eastAsia="Arial" w:hAnsi="Arial"/>
-          <w:b w:val="0"/>
-          <w:bCs w:val="0"/>
           <w:i w:val="1"/>
           <w:iCs w:val="1"/>
-          <w:smallCaps w:val="0"/>
-          <w:strike w:val="0"/>
-          <w:color w:val="000000"/>
-          <w:sz w:val="22"/>
-          <w:szCs w:val="22"/>
-          <w:u w:val="none"/>
-          <w:shd w:fill="auto" w:val="clear"/>
-          <w:vertAlign w:val="baseline"/>
           <w:rtl w:val="0"/>
         </w:rPr>
         <w:t xml:space="preserve">“A Bill to codify…”</w:t>
       </w:r>
       <w:r>
         <w:rPr>
-          <w:rFonts w:ascii="Arial" w:cs="Arial" w:eastAsia="Arial" w:hAnsi="Arial"/>
-          <w:b w:val="0"/>
-          <w:bCs w:val="0"/>
-          <w:i w:val="0"/>
-          <w:iCs w:val="0"/>
-          <w:smallCaps w:val="0"/>
-          <w:strike w:val="0"/>
-          <w:color w:val="000000"/>
-          <w:sz w:val="22"/>
-          <w:szCs w:val="22"/>
-          <w:u w:val="none"/>
-          <w:shd w:fill="auto" w:val="clear"/>
-          <w:vertAlign w:val="baseline"/>
           <w:rtl w:val="0"/>
         </w:rPr>
         <w:t xml:space="preserve"> to </w:t>
       </w:r>
       <w:r>
         <w:rPr>
-          <w:rFonts w:ascii="Arial" w:cs="Arial" w:eastAsia="Arial" w:hAnsi="Arial"/>
-          <w:b w:val="0"/>
-          <w:bCs w:val="0"/>
           <w:i w:val="1"/>
           <w:iCs w:val="1"/>
-          <w:smallCaps w:val="0"/>
-          <w:strike w:val="0"/>
-          <w:color w:val="000000"/>
-          <w:sz w:val="22"/>
-          <w:szCs w:val="22"/>
-          <w:u w:val="none"/>
-          <w:shd w:fill="auto" w:val="clear"/>
-          <w:vertAlign w:val="baseline"/>
           <w:rtl w:val="0"/>
         </w:rPr>
         <w:t xml:space="preserve">“An Act that codifies…”</w:t>
       </w:r>
       <w:r>
         <w:rPr>
-          <w:rFonts w:ascii="Arial" w:cs="Arial" w:eastAsia="Arial" w:hAnsi="Arial"/>
-          <w:b w:val="0"/>
-          <w:bCs w:val="0"/>
-          <w:i w:val="0"/>
-          <w:iCs w:val="0"/>
-          <w:smallCaps w:val="0"/>
-          <w:strike w:val="0"/>
-          <w:color w:val="000000"/>
-          <w:sz w:val="22"/>
-          <w:szCs w:val="22"/>
-          <w:u w:val="none"/>
-          <w:shd w:fill="auto" w:val="clear"/>
-          <w:vertAlign w:val="baseline"/>
           <w:rtl w:val="0"/>
         </w:rPr>
         <w:t xml:space="preserve">, so long as they don’t change the meaning of the text.</w:t>
       </w:r>
-      <w:r>
-        <w:rPr>
-          <w:rtl w:val="0"/>
-        </w:rPr>
-      </w:r>
     </w:p>
     <w:p>
       <w:pPr>
@@ -725,7 +611,6 @@
         </w:numPr>
         <w:spacing w:after="240" w:lineRule="auto"/>
         <w:ind w:left="2160" w:hanging="360"/>
-        <w:rPr/>
       </w:pPr>
       <w:r>
         <w:rPr>
@@ -770,7 +655,6 @@
         </w:numPr>
         <w:spacing w:after="240" w:lineRule="auto"/>
         <w:ind w:left="2160" w:hanging="360"/>
-        <w:rPr/>
       </w:pPr>
       <w:r>
         <w:rPr>
@@ -787,7 +671,6 @@
         </w:numPr>
         <w:spacing w:after="240" w:lineRule="auto"/>
         <w:ind w:left="2160" w:hanging="360"/>
-        <w:rPr/>
       </w:pPr>
       <w:r>
         <w:rPr>
@@ -804,7 +687,6 @@
         </w:numPr>
         <w:spacing w:after="240" w:lineRule="auto"/>
         <w:ind w:left="2160" w:hanging="360"/>
-        <w:rPr/>
       </w:pPr>
       <w:r>
         <w:rPr>
@@ -821,7 +703,6 @@
         </w:numPr>
         <w:spacing w:after="240" w:lineRule="auto"/>
         <w:ind w:left="2160" w:hanging="360"/>
-        <w:rPr/>
       </w:pPr>
       <w:r>
         <w:rPr>
@@ -838,7 +719,6 @@
         </w:numPr>
         <w:spacing w:after="240" w:lineRule="auto"/>
         <w:ind w:left="2160" w:hanging="360"/>
-        <w:rPr/>
       </w:pPr>
       <w:r>
         <w:rPr>
@@ -855,7 +735,6 @@
         </w:numPr>
         <w:spacing w:after="240" w:lineRule="auto"/>
         <w:ind w:left="2160" w:hanging="360"/>
-        <w:rPr/>
       </w:pPr>
       <w:r>
         <w:rPr>
@@ -872,7 +751,6 @@
         </w:numPr>
         <w:spacing w:after="240" w:lineRule="auto"/>
         <w:ind w:left="720" w:hanging="360"/>
-        <w:rPr/>
       </w:pPr>
       <w:r>
         <w:rPr>
@@ -890,7 +768,6 @@
         </w:numPr>
         <w:spacing w:after="240" w:lineRule="auto"/>
         <w:ind w:left="1440" w:hanging="360"/>
-        <w:rPr/>
       </w:pPr>
       <w:r>
         <w:rPr>
@@ -908,7 +785,6 @@
         </w:numPr>
         <w:spacing w:after="240" w:lineRule="auto"/>
         <w:ind w:left="1440" w:hanging="360"/>
-        <w:rPr/>
       </w:pPr>
       <w:r>
         <w:rPr>
@@ -926,7 +802,6 @@
         </w:numPr>
         <w:spacing w:after="240" w:lineRule="auto"/>
         <w:ind w:left="720" w:hanging="360"/>
-        <w:rPr/>
       </w:pPr>
       <w:r>
         <w:rPr>
@@ -944,7 +819,6 @@
         </w:numPr>
         <w:spacing w:after="240" w:lineRule="auto"/>
         <w:ind w:left="1440" w:hanging="360"/>
-        <w:rPr/>
       </w:pPr>
       <w:r>
         <w:rPr>
@@ -962,7 +836,6 @@
         </w:numPr>
         <w:spacing w:after="240" w:lineRule="auto"/>
         <w:ind w:left="1440" w:hanging="360"/>
-        <w:rPr/>
       </w:pPr>
       <w:r>
         <w:rPr>
@@ -977,9 +850,7 @@
           <w:ilvl w:val="0"/>
           <w:numId w:val="1"/>
         </w:numPr>
-        <w:spacing w:line="276" w:lineRule="auto"/>
         <w:ind w:left="720" w:hanging="360"/>
-        <w:rPr/>
       </w:pPr>
       <w:r>
         <w:rPr>
@@ -995,9 +866,7 @@
           <w:ilvl w:val="1"/>
           <w:numId w:val="1"/>
         </w:numPr>
-        <w:spacing w:line="276" w:lineRule="auto"/>
         <w:ind w:left="1440" w:hanging="360"/>
-        <w:rPr/>
       </w:pPr>
       <w:r>
         <w:rPr>
@@ -1012,7 +881,6 @@
           <w:ilvl w:val="2"/>
           <w:numId w:val="1"/>
         </w:numPr>
-        <w:spacing w:line="276" w:lineRule="auto"/>
         <w:ind w:left="2160" w:hanging="360"/>
         <w:rPr>
           <w:b w:val="1"/>
@@ -1037,7 +905,6 @@
           <w:ilvl w:val="2"/>
           <w:numId w:val="1"/>
         </w:numPr>
-        <w:spacing w:line="276" w:lineRule="auto"/>
         <w:ind w:left="2160" w:hanging="360"/>
         <w:rPr>
           <w:b w:val="1"/>
@@ -1062,7 +929,6 @@
           <w:ilvl w:val="2"/>
           <w:numId w:val="1"/>
         </w:numPr>
-        <w:spacing w:line="276" w:lineRule="auto"/>
         <w:ind w:left="2160" w:hanging="360"/>
         <w:rPr>
           <w:b w:val="1"/>
@@ -1088,9 +954,7 @@
           <w:ilvl w:val="1"/>
           <w:numId w:val="1"/>
         </w:numPr>
-        <w:spacing w:line="276" w:lineRule="auto"/>
         <w:ind w:left="1440" w:hanging="360"/>
-        <w:rPr/>
       </w:pPr>
       <w:r>
         <w:rPr>
@@ -1105,7 +969,6 @@
           <w:ilvl w:val="2"/>
           <w:numId w:val="1"/>
         </w:numPr>
-        <w:spacing w:line="276" w:lineRule="auto"/>
         <w:ind w:left="2160" w:hanging="360"/>
         <w:rPr>
           <w:b w:val="1"/>
@@ -1130,7 +993,6 @@
           <w:ilvl w:val="3"/>
           <w:numId w:val="1"/>
         </w:numPr>
-        <w:spacing w:line="276" w:lineRule="auto"/>
         <w:ind w:left="2880" w:hanging="360"/>
         <w:rPr>
           <w:b w:val="1"/>
@@ -1155,7 +1017,6 @@
           <w:ilvl w:val="3"/>
           <w:numId w:val="1"/>
         </w:numPr>
-        <w:spacing w:line="276" w:lineRule="auto"/>
         <w:ind w:left="2880" w:hanging="360"/>
         <w:rPr>
           <w:b w:val="1"/>
@@ -1176,7 +1037,6 @@
     </w:p>
     <w:p>
       <w:pPr>
-        <w:spacing w:line="276" w:lineRule="auto"/>
         <w:ind w:left="2160" w:firstLine="0"/>
         <w:rPr/>
       </w:pPr>
@@ -1194,9 +1054,7 @@
           <w:ilvl w:val="1"/>
           <w:numId w:val="1"/>
         </w:numPr>
-        <w:spacing w:line="276" w:lineRule="auto"/>
         <w:ind w:left="1440" w:hanging="360"/>
-        <w:rPr/>
       </w:pPr>
       <w:r>
         <w:rPr>
@@ -1211,7 +1069,6 @@
           <w:ilvl w:val="2"/>
           <w:numId w:val="1"/>
         </w:numPr>
-        <w:spacing w:line="276" w:lineRule="auto"/>
         <w:ind w:left="2160" w:hanging="360"/>
         <w:rPr>
           <w:b w:val="1"/>
@@ -1276,6 +1133,49 @@
         </w:rPr>
         <w:t xml:space="preserve">.</w:t>
       </w:r>
+      <w:r>
+        <w:rPr>
+          <w:rtl w:val="0"/>
+        </w:rPr>
+      </w:r>
+    </w:p>
+    <w:p>
+      <w:pPr>
+        <w:numPr>
+          <w:ilvl w:val="2"/>
+          <w:numId w:val="1"/>
+        </w:numPr>
+        <w:ind w:left="2160" w:hanging="360"/>
+        <w:rPr>
+          <w:rFonts w:ascii="Garamond" w:cs="Garamond" w:eastAsia="Garamond" w:hAnsi="Garamond"/>
+          <w:b w:val="1"/>
+          <w:bCs w:val="1"/>
+          <w:i w:val="1"/>
+          <w:iCs w:val="1"/>
+          <w:sz w:val="40"/>
+          <w:szCs w:val="40"/>
+        </w:rPr>
+      </w:pPr>
+      <w:r>
+        <w:rPr>
+          <w:rtl w:val="0"/>
+        </w:rPr>
+      </w:r>
+    </w:p>
+    <w:p>
+      <w:pPr>
+        <w:spacing w:line="276" w:lineRule="auto"/>
+        <w:ind w:left="0" w:firstLine="0"/>
+        <w:rPr>
+          <w:rFonts w:ascii="Garamond" w:cs="Garamond" w:eastAsia="Garamond" w:hAnsi="Garamond"/>
+          <w:b w:val="1"/>
+          <w:bCs w:val="1"/>
+          <w:i w:val="1"/>
+          <w:iCs w:val="1"/>
+          <w:sz w:val="40"/>
+          <w:szCs w:val="40"/>
+        </w:rPr>
+      </w:pPr>
       <w:r>
         <w:rPr>
           <w:rtl w:val="0"/>
@@ -1738,6 +1638,20 @@
       <w:sz w:val="52"/>
       <w:szCs w:val="52"/>
     </w:rPr>
+  </w:style>
+  <w:style w:type="table" w:styleId="TableNormal" w:default="1">
+    <w:name w:val="TableNormal"/>
+    <w:tblPr>
+      <w:tblCellMar>
+        <w:top w:w="100.0" w:type="dxa"/>
+        <w:left w:w="100.0" w:type="dxa"/>
+        <w:bottom w:w="100.0" w:type="dxa"/>
+        <w:right w:w="100.0" w:type="dxa"/>
+      </w:tblCellMar>
+    </w:tblPr>
+  </w:style>
+  <w:style w:type="paragraph" w:styleId="Normal" w:default="1">
+    <w:name w:val="normal"/>
   </w:style>
   <w:style w:type="table" w:styleId="TableNormal" w:default="1">
     <w:name w:val="TableNormal"/>
@@ -2093,7 +2007,7 @@
 
 <file path=customXML/item1.xml><?xml version="1.0" encoding="utf-8"?>
 <go:gDocsCustomXmlDataStorage xmlns:go="http://customooxmlschemas.google.com/" xmlns:r="http://schemas.openxmlformats.org/officeDocument/2006/relationships" uri="GoogleDocsCustomDataVersion2">
-  <go:docsCustomData xmlns:go="http://customooxmlschemas.google.com/" roundtripDataSignature="AMtx7mgk98yKQY/CGuU9rcx9LZuyolcAWQ==">CgMxLjAyDmguc2RtNTF0bDNubmt3Mg5oLnR6eWJ4eGN2c2ZoMTgAciExN0FFTGozT0lwYWFKdmQtTXo5QUV4V191WUJiWDlqdms=</go:docsCustomData>
+  <go:docsCustomData xmlns:go="http://customooxmlschemas.google.com/" roundtripDataSignature="AMtx7mhHHYglvKYmemL8HwhnUCMtQVVeFQ==">CgMxLjAyDmgudHp5Ynh4Y3ZzZmgxOAByITE3QUVMajNPSXBhYUp2ZC1NejlBRXhXX3VZQmJYOWp2aw==</go:docsCustomData>
 </go:gDocsCustomXmlDataStorage>
 </file>
 

</xml_diff>

<commit_message>
Constiution and broken STV
</commit_message>
<xml_diff>
--- a/public/documents/Hansard-Act.docx
+++ b/public/documents/Hansard-Act.docx
@@ -177,6 +177,100 @@
       <w:pPr>
         <w:spacing w:line="328" w:lineRule="auto"/>
         <w:rPr>
+          <w:b w:val="1"/>
+          <w:bCs w:val="1"/>
+          <w:sz w:val="72"/>
+          <w:szCs w:val="72"/>
+        </w:rPr>
+      </w:pPr>
+      <w:r>
+        <w:pict>
+          <v:rect style="width:0.0pt;height:1.5pt" o:hr="t" o:hrstd="t" o:hralign="center" fillcolor="#A0A0A0" stroked="f"/>
+        </w:pict>
+      </w:r>
+      <w:r>
+        <w:rPr>
+          <w:rtl w:val="0"/>
+        </w:rPr>
+      </w:r>
+    </w:p>
+    <w:sdt>
+      <w:sdtPr>
+        <w:lock w:val="contentLocked"/>
+        <w:id w:val="-1844232037"/>
+        <w:tag w:val="goog_rdk_0"/>
+      </w:sdtPr>
+      <w:sdtContent>
+        <w:tbl>
+          <w:tblPr>
+            <w:tblStyle w:val="Table1"/>
+            <w:tblW w:w="9029.0" w:type="dxa"/>
+            <w:jc w:val="center"/>
+            <w:tblLayout w:type="fixed"/>
+            <w:tblLook w:val="0600"/>
+          </w:tblPr>
+          <w:tblGrid>
+            <w:gridCol w:w="9029"/>
+            <w:tblGridChange w:id="0">
+              <w:tblGrid>
+                <w:gridCol w:w="9029"/>
+              </w:tblGrid>
+            </w:tblGridChange>
+          </w:tblGrid>
+          <w:tr>
+            <w:trPr>
+              <w:cantSplit w:val="0"/>
+              <w:trHeight w:val="2460" w:hRule="atLeast"/>
+              <w:tblHeader w:val="0"/>
+            </w:trPr>
+            <w:tc>
+              <w:tcPr>
+                <w:shd w:fill="auto" w:val="clear"/>
+                <w:tcMar>
+                  <w:top w:w="100.0" w:type="dxa"/>
+                  <w:left w:w="100.0" w:type="dxa"/>
+                  <w:bottom w:w="100.0" w:type="dxa"/>
+                  <w:right w:w="100.0" w:type="dxa"/>
+                </w:tcMar>
+                <w:vAlign w:val="center"/>
+              </w:tcPr>
+              <w:p>
+                <w:pPr>
+                  <w:spacing w:line="240" w:lineRule="auto"/>
+                  <w:jc w:val="center"/>
+                  <w:rPr>
+                    <w:b w:val="1"/>
+                    <w:bCs w:val="1"/>
+                    <w:sz w:val="72"/>
+                    <w:szCs w:val="72"/>
+                  </w:rPr>
+                </w:pPr>
+                <w:r>
+                  <w:rPr>
+                    <w:rFonts w:ascii="Garamond" w:cs="Garamond" w:eastAsia="Garamond" w:hAnsi="Garamond"/>
+                    <w:b w:val="1"/>
+                    <w:bCs w:val="1"/>
+                    <w:sz w:val="72"/>
+                    <w:szCs w:val="72"/>
+                    <w:rtl w:val="0"/>
+                  </w:rPr>
+                  <w:t xml:space="preserve">Hansard Act</w:t>
+                </w:r>
+                <w:r>
+                  <w:rPr>
+                    <w:rtl w:val="0"/>
+                  </w:rPr>
+                </w:r>
+              </w:p>
+            </w:tc>
+          </w:tr>
+        </w:tbl>
+      </w:sdtContent>
+    </w:sdt>
+    <w:p>
+      <w:pPr>
+        <w:spacing w:line="240" w:lineRule="auto"/>
+        <w:rPr>
           <w:rFonts w:ascii="Times New Roman" w:cs="Times New Roman" w:eastAsia="Times New Roman" w:hAnsi="Times New Roman"/>
           <w:b w:val="1"/>
           <w:bCs w:val="1"/>
@@ -199,89 +293,6 @@
     </w:p>
     <w:p>
       <w:pPr>
-        <w:spacing w:line="240" w:lineRule="auto"/>
-        <w:jc w:val="center"/>
-        <w:rPr>
-          <w:b w:val="1"/>
-          <w:bCs w:val="1"/>
-          <w:sz w:val="72"/>
-          <w:szCs w:val="72"/>
-        </w:rPr>
-      </w:pPr>
-      <w:r>
-        <w:rPr>
-          <w:rtl w:val="0"/>
-        </w:rPr>
-      </w:r>
-    </w:p>
-    <w:p>
-      <w:pPr>
-        <w:spacing w:line="240" w:lineRule="auto"/>
-        <w:jc w:val="center"/>
-        <w:rPr>
-          <w:rFonts w:ascii="Garamond" w:cs="Garamond" w:eastAsia="Garamond" w:hAnsi="Garamond"/>
-          <w:b w:val="1"/>
-          <w:bCs w:val="1"/>
-          <w:sz w:val="72"/>
-          <w:szCs w:val="72"/>
-        </w:rPr>
-      </w:pPr>
-      <w:r>
-        <w:rPr>
-          <w:rFonts w:ascii="Garamond" w:cs="Garamond" w:eastAsia="Garamond" w:hAnsi="Garamond"/>
-          <w:b w:val="1"/>
-          <w:bCs w:val="1"/>
-          <w:sz w:val="72"/>
-          <w:szCs w:val="72"/>
-          <w:rtl w:val="0"/>
-        </w:rPr>
-        <w:t xml:space="preserve">Hansard Act</w:t>
-      </w:r>
-    </w:p>
-    <w:p>
-      <w:pPr>
-        <w:spacing w:line="240" w:lineRule="auto"/>
-        <w:jc w:val="center"/>
-        <w:rPr>
-          <w:b w:val="1"/>
-          <w:bCs w:val="1"/>
-          <w:sz w:val="72"/>
-          <w:szCs w:val="72"/>
-        </w:rPr>
-      </w:pPr>
-      <w:r>
-        <w:rPr>
-          <w:rtl w:val="0"/>
-        </w:rPr>
-      </w:r>
-    </w:p>
-    <w:p>
-      <w:pPr>
-        <w:spacing w:line="240" w:lineRule="auto"/>
-        <w:jc w:val="center"/>
-        <w:rPr>
-          <w:rFonts w:ascii="Garamond" w:cs="Garamond" w:eastAsia="Garamond" w:hAnsi="Garamond"/>
-          <w:b w:val="1"/>
-          <w:bCs w:val="1"/>
-          <w:i w:val="1"/>
-          <w:iCs w:val="1"/>
-          <w:sz w:val="20"/>
-          <w:szCs w:val="20"/>
-        </w:rPr>
-      </w:pPr>
-      <w:r>
-        <w:pict>
-          <v:rect style="width:0.0pt;height:1.5pt" o:hr="t" o:hrstd="t" o:hralign="center" fillcolor="#A0A0A0" stroked="f"/>
-        </w:pict>
-      </w:r>
-      <w:r>
-        <w:rPr>
-          <w:rtl w:val="0"/>
-        </w:rPr>
-      </w:r>
-    </w:p>
-    <w:p>
-      <w:pPr>
         <w:jc w:val="center"/>
         <w:rPr/>
       </w:pPr>
@@ -1133,49 +1144,6 @@
         </w:rPr>
         <w:t xml:space="preserve">.</w:t>
       </w:r>
-      <w:r>
-        <w:rPr>
-          <w:rtl w:val="0"/>
-        </w:rPr>
-      </w:r>
-    </w:p>
-    <w:p>
-      <w:pPr>
-        <w:numPr>
-          <w:ilvl w:val="2"/>
-          <w:numId w:val="1"/>
-        </w:numPr>
-        <w:ind w:left="2160" w:hanging="360"/>
-        <w:rPr>
-          <w:rFonts w:ascii="Garamond" w:cs="Garamond" w:eastAsia="Garamond" w:hAnsi="Garamond"/>
-          <w:b w:val="1"/>
-          <w:bCs w:val="1"/>
-          <w:i w:val="1"/>
-          <w:iCs w:val="1"/>
-          <w:sz w:val="40"/>
-          <w:szCs w:val="40"/>
-        </w:rPr>
-      </w:pPr>
-      <w:r>
-        <w:rPr>
-          <w:rtl w:val="0"/>
-        </w:rPr>
-      </w:r>
-    </w:p>
-    <w:p>
-      <w:pPr>
-        <w:spacing w:line="276" w:lineRule="auto"/>
-        <w:ind w:left="0" w:firstLine="0"/>
-        <w:rPr>
-          <w:rFonts w:ascii="Garamond" w:cs="Garamond" w:eastAsia="Garamond" w:hAnsi="Garamond"/>
-          <w:b w:val="1"/>
-          <w:bCs w:val="1"/>
-          <w:i w:val="1"/>
-          <w:iCs w:val="1"/>
-          <w:sz w:val="40"/>
-          <w:szCs w:val="40"/>
-        </w:rPr>
-      </w:pPr>
       <w:r>
         <w:rPr>
           <w:rtl w:val="0"/>
@@ -1681,6 +1649,50 @@
       <w:sz w:val="30"/>
       <w:szCs w:val="30"/>
     </w:rPr>
+  </w:style>
+  <w:style w:type="table" w:styleId="Table1">
+    <w:basedOn w:val="TableNormal"/>
+    <w:tblPr>
+      <w:tblStyleRowBandSize w:val="1"/>
+      <w:tblStyleColBandSize w:val="1"/>
+      <w:tblCellMar/>
+    </w:tblPr>
+    <w:tblStylePr w:type="band1Horz">
+      <w:tcPr/>
+    </w:tblStylePr>
+    <w:tblStylePr w:type="band1Vert">
+      <w:tcPr/>
+    </w:tblStylePr>
+    <w:tblStylePr w:type="band2Horz">
+      <w:tcPr/>
+    </w:tblStylePr>
+    <w:tblStylePr w:type="band2Vert">
+      <w:tcPr/>
+    </w:tblStylePr>
+    <w:tblStylePr w:type="firstCol">
+      <w:tcPr/>
+    </w:tblStylePr>
+    <w:tblStylePr w:type="firstRow">
+      <w:tcPr/>
+    </w:tblStylePr>
+    <w:tblStylePr w:type="lastCol">
+      <w:tcPr/>
+    </w:tblStylePr>
+    <w:tblStylePr w:type="lastRow">
+      <w:tcPr/>
+    </w:tblStylePr>
+    <w:tblStylePr w:type="neCell">
+      <w:tcPr/>
+    </w:tblStylePr>
+    <w:tblStylePr w:type="nwCell">
+      <w:tcPr/>
+    </w:tblStylePr>
+    <w:tblStylePr w:type="seCell">
+      <w:tcPr/>
+    </w:tblStylePr>
+    <w:tblStylePr w:type="swCell">
+      <w:tcPr/>
+    </w:tblStylePr>
   </w:style>
 </w:styles>
 </file>
@@ -2007,7 +2019,7 @@
 
 <file path=customXML/item1.xml><?xml version="1.0" encoding="utf-8"?>
 <go:gDocsCustomXmlDataStorage xmlns:go="http://customooxmlschemas.google.com/" xmlns:r="http://schemas.openxmlformats.org/officeDocument/2006/relationships" uri="GoogleDocsCustomDataVersion2">
-  <go:docsCustomData xmlns:go="http://customooxmlschemas.google.com/" roundtripDataSignature="AMtx7mhHHYglvKYmemL8HwhnUCMtQVVeFQ==">CgMxLjAyDmgudHp5Ynh4Y3ZzZmgxOAByITE3QUVMajNPSXBhYUp2ZC1NejlBRXhXX3VZQmJYOWp2aw==</go:docsCustomData>
+  <go:docsCustomData xmlns:go="http://customooxmlschemas.google.com/" roundtripDataSignature="AMtx7mg1bz2h8EkJOtM7YDfTaW+r9ecj2w==">CgMxLjAaHwoBMBIaChgICVIUChJ0YWJsZS5mMnQwZmkzdmpjaDEyDmgudHp5Ynh4Y3ZzZmgxOAByITE3QUVMajNPSXBhYUp2ZC1NejlBRXhXX3VZQmJYOWp2aw==</go:docsCustomData>
 </go:gDocsCustomXmlDataStorage>
 </file>
 

</xml_diff>